<commit_message>
updated non-min cs resume
</commit_message>
<xml_diff>
--- a/CSResume_JBL2021.docx
+++ b/CSResume_JBL2021.docx
@@ -35,7 +35,6 @@
           <w:p>
             <w:pPr>
               <w:pStyle w:val="Title"/>
-              <w:jc w:val="center"/>
               <w:rPr>
                 <w:sz w:val="48"/>
                 <w:szCs w:val="44"/>
@@ -47,6 +46,24 @@
                 <w:szCs w:val="44"/>
               </w:rPr>
               <w:t>Julien Bertazzo Lambert</w:t>
+            </w:r>
+          </w:p>
+          <w:p>
+            <w:pPr>
+              <w:pStyle w:val="Title"/>
+              <w:rPr>
+                <w:color w:val="595959" w:themeColor="text1" w:themeTint="A6"/>
+                <w:sz w:val="22"/>
+                <w:szCs w:val="20"/>
+              </w:rPr>
+            </w:pPr>
+            <w:r>
+              <w:rPr>
+                <w:color w:val="595959" w:themeColor="text1" w:themeTint="A6"/>
+                <w:sz w:val="22"/>
+                <w:szCs w:val="20"/>
+              </w:rPr>
+              <w:t>Bilingual Full Stack Software Engineer</w:t>
             </w:r>
           </w:p>
         </w:tc>
@@ -270,10 +287,10 @@
                 <w:noProof/>
               </w:rPr>
               <w:drawing>
-                <wp:anchor distT="0" distB="0" distL="114300" distR="114300" simplePos="0" relativeHeight="251663360" behindDoc="0" locked="0" layoutInCell="1" allowOverlap="1" wp14:anchorId="54E059CD" wp14:editId="49932C4C">
+                <wp:anchor distT="0" distB="0" distL="114300" distR="114300" simplePos="0" relativeHeight="251663360" behindDoc="0" locked="0" layoutInCell="1" allowOverlap="1" wp14:anchorId="54E059CD" wp14:editId="1445FCEC">
                   <wp:simplePos x="0" y="0"/>
                   <wp:positionH relativeFrom="column">
-                    <wp:posOffset>1012190</wp:posOffset>
+                    <wp:posOffset>734096</wp:posOffset>
                   </wp:positionH>
                   <wp:positionV relativeFrom="paragraph">
                     <wp:posOffset>29210</wp:posOffset>
@@ -322,6 +339,12 @@
                       </pic:pic>
                     </a:graphicData>
                   </a:graphic>
+                  <wp14:sizeRelH relativeFrom="margin">
+                    <wp14:pctWidth>0</wp14:pctWidth>
+                  </wp14:sizeRelH>
+                  <wp14:sizeRelV relativeFrom="margin">
+                    <wp14:pctHeight>0</wp14:pctHeight>
+                  </wp14:sizeRelV>
                 </wp:anchor>
               </w:drawing>
             </w:r>
@@ -333,7 +356,27 @@
                 <w:sz w:val="18"/>
                 <w:szCs w:val="18"/>
               </w:rPr>
-              <w:t>https://julienbl.me</w:t>
+              <w:t>https://</w:t>
+            </w:r>
+            <w:r>
+              <w:rPr>
+                <w:b w:val="0"/>
+                <w:bCs/>
+                <w:color w:val="595959" w:themeColor="text1" w:themeTint="A6"/>
+                <w:sz w:val="18"/>
+                <w:szCs w:val="18"/>
+              </w:rPr>
+              <w:t>www.</w:t>
+            </w:r>
+            <w:r>
+              <w:rPr>
+                <w:b w:val="0"/>
+                <w:bCs/>
+                <w:color w:val="595959" w:themeColor="text1" w:themeTint="A6"/>
+                <w:sz w:val="18"/>
+                <w:szCs w:val="18"/>
+              </w:rPr>
+              <w:t>julienbl.me</w:t>
             </w:r>
           </w:p>
         </w:tc>
@@ -588,7 +631,13 @@
         <w:t xml:space="preserve"> </w:t>
       </w:r>
       <w:r>
-        <w:t>Java, Python, HTML, CSS, C, React, Bootstrap, Node.js, MongoDB, Google Cloud API</w:t>
+        <w:t>Java, Python, HTML, CSS, C, React, Bootstrap, Node.js,</w:t>
+      </w:r>
+      <w:r>
+        <w:t xml:space="preserve"> Flask,</w:t>
+      </w:r>
+      <w:r>
+        <w:t xml:space="preserve"> MongoDB, Google Cloud API</w:t>
       </w:r>
     </w:p>
     <w:p>
@@ -1071,6 +1120,25 @@
         </w:rPr>
         <w:t xml:space="preserve"> September 2019 – May 2023</w:t>
       </w:r>
+      <w:r>
+        <w:rPr>
+          <w:color w:val="151C3A" w:themeColor="text2"/>
+        </w:rPr>
+        <w:t xml:space="preserve"> | 2</w:t>
+      </w:r>
+      <w:r>
+        <w:rPr>
+          <w:color w:val="151C3A" w:themeColor="text2"/>
+          <w:vertAlign w:val="superscript"/>
+        </w:rPr>
+        <w:t>nd</w:t>
+      </w:r>
+      <w:r>
+        <w:rPr>
+          <w:color w:val="151C3A" w:themeColor="text2"/>
+        </w:rPr>
+        <w:t xml:space="preserve"> Year Student</w:t>
+      </w:r>
     </w:p>
     <w:p>
       <w:pPr>
@@ -1106,6 +1174,26 @@
       </w:r>
       <w:r>
         <w:t xml:space="preserve"> 3.5</w:t>
+      </w:r>
+    </w:p>
+    <w:p>
+      <w:pPr>
+        <w:pStyle w:val="ListBullet"/>
+        <w:numPr>
+          <w:ilvl w:val="0"/>
+          <w:numId w:val="0"/>
+        </w:numPr>
+        <w:spacing w:line="240" w:lineRule="auto"/>
+        <w:ind w:left="360" w:hanging="360"/>
+      </w:pPr>
+      <w:r>
+        <w:rPr>
+          <w:color w:val="151C3A" w:themeColor="text2"/>
+        </w:rPr>
+        <w:t xml:space="preserve">Relevant Courses: </w:t>
+      </w:r>
+      <w:r>
+        <w:t>Programming on the Web, Software Design, Probability with Computer Applications</w:t>
       </w:r>
     </w:p>
     <w:p>
@@ -1212,7 +1300,7 @@
         <v:path o:extrusionok="f" gradientshapeok="t" o:connecttype="rect"/>
         <o:lock v:ext="edit" aspectratio="t"/>
       </v:shapetype>
-      <v:shape id="_x0000_i1329" type="#_x0000_t75" style="width:48.75pt;height:48pt;visibility:visible;mso-wrap-style:square" o:bullet="t">
+      <v:shape id="_x0000_i1051" type="#_x0000_t75" style="width:48.6pt;height:47.7pt;visibility:visible;mso-wrap-style:square" o:bullet="t">
         <v:imagedata r:id="rId1" o:title=""/>
       </v:shape>
     </w:pict>

</xml_diff>